<commit_message>
hw1 finished 1/9 18:16
</commit_message>
<xml_diff>
--- a/week1/hw1.docx
+++ b/week1/hw1.docx
@@ -7203,13 +7203,7 @@
                     <w:rPr>
                       <w:rFonts w:ascii="Cambria Math" w:hAnsi="Cambria Math"/>
                     </w:rPr>
-                    <m:t>0</m:t>
-                  </m:r>
-                  <m:r>
-                    <w:rPr>
-                      <w:rFonts w:ascii="Cambria Math" w:hAnsi="Cambria Math"/>
-                    </w:rPr>
-                    <m:t xml:space="preserve"> </m:t>
+                    <m:t xml:space="preserve">0 </m:t>
                   </m:r>
                 </m:e>
               </m:mr>
@@ -7622,13 +7616,7 @@
                     <w:rPr>
                       <w:rFonts w:ascii="Cambria Math" w:hAnsi="Cambria Math"/>
                     </w:rPr>
-                    <m:t>-</m:t>
-                  </m:r>
-                  <m:r>
-                    <w:rPr>
-                      <w:rFonts w:ascii="Cambria Math" w:hAnsi="Cambria Math"/>
-                    </w:rPr>
-                    <m:t>1</m:t>
+                    <m:t>-1</m:t>
                   </m:r>
                 </m:e>
               </m:mr>
@@ -7869,10 +7857,307 @@
       </w:r>
     </w:p>
     <w:p>
-      <w:bookmarkStart w:id="0" w:name="_GoBack"/>
-      <w:bookmarkEnd w:id="0"/>
+      <w:r>
+        <w:t xml:space="preserve">Using the definition of </w:t>
+      </w:r>
+      <m:oMath>
+        <m:d>
+          <m:dPr>
+            <m:begChr m:val="⟨"/>
+            <m:endChr m:val="⟩"/>
+            <m:ctrlPr>
+              <w:rPr>
+                <w:rFonts w:ascii="Cambria Math" w:hAnsi="Cambria Math"/>
+                <w:i/>
+              </w:rPr>
+            </m:ctrlPr>
+          </m:dPr>
+          <m:e>
+            <m:r>
+              <w:rPr>
+                <w:rFonts w:ascii="Cambria Math" w:hAnsi="Cambria Math"/>
+              </w:rPr>
+              <m:t>A,B</m:t>
+            </m:r>
+          </m:e>
+        </m:d>
+        <m:limUpp>
+          <m:limUppPr>
+            <m:ctrlPr>
+              <w:rPr>
+                <w:rFonts w:ascii="Cambria Math" w:hAnsi="Cambria Math"/>
+                <w:i/>
+              </w:rPr>
+            </m:ctrlPr>
+          </m:limUppPr>
+          <m:e>
+            <m:r>
+              <w:rPr>
+                <w:rFonts w:ascii="Cambria Math" w:hAnsi="Cambria Math"/>
+              </w:rPr>
+              <m:t>=</m:t>
+            </m:r>
+          </m:e>
+          <m:lim>
+            <m:r>
+              <m:rPr>
+                <m:sty m:val="p"/>
+              </m:rPr>
+              <w:rPr>
+                <w:rFonts w:ascii="Cambria Math" w:hAnsi="Cambria Math"/>
+              </w:rPr>
+              <m:t>Δ</m:t>
+            </m:r>
+          </m:lim>
+        </m:limUpp>
+        <m:f>
+          <m:fPr>
+            <m:ctrlPr>
+              <w:rPr>
+                <w:rFonts w:ascii="Cambria Math" w:hAnsi="Cambria Math"/>
+                <w:i/>
+              </w:rPr>
+            </m:ctrlPr>
+          </m:fPr>
+          <m:num>
+            <m:r>
+              <w:rPr>
+                <w:rFonts w:ascii="Cambria Math" w:hAnsi="Cambria Math"/>
+              </w:rPr>
+              <m:t>1</m:t>
+            </m:r>
+          </m:num>
+          <m:den>
+            <m:r>
+              <w:rPr>
+                <w:rFonts w:ascii="Cambria Math" w:hAnsi="Cambria Math"/>
+              </w:rPr>
+              <m:t>2</m:t>
+            </m:r>
+          </m:den>
+        </m:f>
+        <m:r>
+          <m:rPr>
+            <m:nor/>
+          </m:rPr>
+          <w:rPr>
+            <w:rFonts w:ascii="Cambria Math" w:hAnsi="Cambria Math"/>
+          </w:rPr>
+          <m:t>Tr</m:t>
+        </m:r>
+        <m:d>
+          <m:dPr>
+            <m:ctrlPr>
+              <w:rPr>
+                <w:rFonts w:ascii="Cambria Math" w:hAnsi="Cambria Math"/>
+                <w:i/>
+              </w:rPr>
+            </m:ctrlPr>
+          </m:dPr>
+          <m:e>
+            <m:sSup>
+              <m:sSupPr>
+                <m:ctrlPr>
+                  <w:rPr>
+                    <w:rFonts w:ascii="Cambria Math" w:hAnsi="Cambria Math"/>
+                    <w:i/>
+                  </w:rPr>
+                </m:ctrlPr>
+              </m:sSupPr>
+              <m:e>
+                <m:r>
+                  <w:rPr>
+                    <w:rFonts w:ascii="Cambria Math" w:hAnsi="Cambria Math"/>
+                  </w:rPr>
+                  <m:t>A</m:t>
+                </m:r>
+              </m:e>
+              <m:sup>
+                <m:r>
+                  <w:rPr>
+                    <w:rFonts w:ascii="Cambria Math" w:hAnsi="Cambria Math"/>
+                  </w:rPr>
+                  <m:t>†</m:t>
+                </m:r>
+              </m:sup>
+            </m:sSup>
+            <m:r>
+              <w:rPr>
+                <w:rFonts w:ascii="Cambria Math" w:hAnsi="Cambria Math"/>
+              </w:rPr>
+              <m:t>B</m:t>
+            </m:r>
+          </m:e>
+        </m:d>
+        <m:r>
+          <m:rPr>
+            <m:scr m:val="double-struck"/>
+          </m:rPr>
+          <w:rPr>
+            <w:rFonts w:ascii="Cambria Math" w:hAnsi="Cambria Math"/>
+          </w:rPr>
+          <m:t>∈R</m:t>
+        </m:r>
+      </m:oMath>
+      <w:r>
+        <w:t xml:space="preserve"> for inner product and </w:t>
+      </w:r>
+      <m:oMath>
+        <m:d>
+          <m:dPr>
+            <m:begChr m:val="|"/>
+            <m:endChr m:val="|"/>
+            <m:ctrlPr>
+              <w:rPr>
+                <w:rFonts w:ascii="Cambria Math" w:hAnsi="Cambria Math"/>
+                <w:i/>
+              </w:rPr>
+            </m:ctrlPr>
+          </m:dPr>
+          <m:e>
+            <m:d>
+              <m:dPr>
+                <m:begChr m:val="|"/>
+                <m:endChr m:val="|"/>
+                <m:ctrlPr>
+                  <w:rPr>
+                    <w:rFonts w:ascii="Cambria Math" w:hAnsi="Cambria Math"/>
+                    <w:i/>
+                  </w:rPr>
+                </m:ctrlPr>
+              </m:dPr>
+              <m:e>
+                <m:r>
+                  <w:rPr>
+                    <w:rFonts w:ascii="Cambria Math" w:hAnsi="Cambria Math"/>
+                  </w:rPr>
+                  <m:t>v</m:t>
+                </m:r>
+              </m:e>
+            </m:d>
+          </m:e>
+        </m:d>
+        <m:limUpp>
+          <m:limUppPr>
+            <m:ctrlPr>
+              <w:rPr>
+                <w:rFonts w:ascii="Cambria Math" w:hAnsi="Cambria Math"/>
+                <w:i/>
+              </w:rPr>
+            </m:ctrlPr>
+          </m:limUppPr>
+          <m:e>
+            <m:r>
+              <w:rPr>
+                <w:rFonts w:ascii="Cambria Math" w:hAnsi="Cambria Math"/>
+              </w:rPr>
+              <m:t>=</m:t>
+            </m:r>
+          </m:e>
+          <m:lim>
+            <m:r>
+              <m:rPr>
+                <m:sty m:val="p"/>
+              </m:rPr>
+              <w:rPr>
+                <w:rFonts w:ascii="Cambria Math" w:hAnsi="Cambria Math"/>
+              </w:rPr>
+              <m:t>Δ</m:t>
+            </m:r>
+          </m:lim>
+        </m:limUpp>
+        <m:rad>
+          <m:radPr>
+            <m:degHide m:val="1"/>
+            <m:ctrlPr>
+              <w:rPr>
+                <w:rFonts w:ascii="Cambria Math" w:hAnsi="Cambria Math"/>
+                <w:i/>
+              </w:rPr>
+            </m:ctrlPr>
+          </m:radPr>
+          <m:deg/>
+          <m:e>
+            <m:d>
+              <m:dPr>
+                <m:begChr m:val="⟨"/>
+                <m:endChr m:val="⟩"/>
+                <m:ctrlPr>
+                  <w:rPr>
+                    <w:rFonts w:ascii="Cambria Math" w:hAnsi="Cambria Math"/>
+                    <w:i/>
+                  </w:rPr>
+                </m:ctrlPr>
+              </m:dPr>
+              <m:e>
+                <m:r>
+                  <w:rPr>
+                    <w:rFonts w:ascii="Cambria Math" w:hAnsi="Cambria Math"/>
+                  </w:rPr>
+                  <m:t>v,v</m:t>
+                </m:r>
+              </m:e>
+            </m:d>
+          </m:e>
+        </m:rad>
+        <m:r>
+          <m:rPr>
+            <m:scr m:val="double-struck"/>
+          </m:rPr>
+          <w:rPr>
+            <w:rFonts w:ascii="Cambria Math" w:hAnsi="Cambria Math"/>
+          </w:rPr>
+          <m:t>∈R</m:t>
+        </m:r>
+      </m:oMath>
+      <w:r>
+        <w:t xml:space="preserve"> for norm.</w:t>
+      </w:r>
     </w:p>
-    <w:p/>
+    <w:p>
+      <w:r>
+        <w:t>With the help from computer, we showed that pairwise inner product is always 0 and the norms are always 1.</w:t>
+      </w:r>
+    </w:p>
+    <w:bookmarkStart w:id="0" w:name="_MON_1671720443"/>
+    <w:bookmarkEnd w:id="0"/>
+    <w:p>
+      <w:r>
+        <w:object w:dxaOrig="9360" w:dyaOrig="7682">
+          <v:shapetype id="_x0000_t75" coordsize="21600,21600" o:spt="75" o:preferrelative="t" path="m@4@5l@4@11@9@11@9@5xe" filled="f" stroked="f">
+            <v:stroke joinstyle="miter"/>
+            <v:formulas>
+              <v:f eqn="if lineDrawn pixelLineWidth 0"/>
+              <v:f eqn="sum @0 1 0"/>
+              <v:f eqn="sum 0 0 @1"/>
+              <v:f eqn="prod @2 1 2"/>
+              <v:f eqn="prod @3 21600 pixelWidth"/>
+              <v:f eqn="prod @3 21600 pixelHeight"/>
+              <v:f eqn="sum @0 0 1"/>
+              <v:f eqn="prod @6 1 2"/>
+              <v:f eqn="prod @7 21600 pixelWidth"/>
+              <v:f eqn="sum @8 21600 0"/>
+              <v:f eqn="prod @7 21600 pixelHeight"/>
+              <v:f eqn="sum @10 21600 0"/>
+            </v:formulas>
+            <v:path o:extrusionok="f" gradientshapeok="t" o:connecttype="rect"/>
+            <o:lock v:ext="edit" aspectratio="t"/>
+          </v:shapetype>
+          <v:shape id="_x0000_i1025" type="#_x0000_t75" style="width:468pt;height:384pt" o:ole="" o:bordertopcolor="this" o:borderleftcolor="this" o:borderbottomcolor="this" o:borderrightcolor="this">
+            <v:imagedata r:id="rId4" o:title=""/>
+            <w10:bordertop type="single" width="4"/>
+            <w10:borderleft type="single" width="4"/>
+            <w10:borderbottom type="single" width="4"/>
+            <w10:borderright type="single" width="4"/>
+          </v:shape>
+          <o:OLEObject Type="Embed" ProgID="Word.Document.12" ShapeID="_x0000_i1025" DrawAspect="Content" ObjectID="_1671721291" r:id="rId5">
+            <o:FieldCodes>\s</o:FieldCodes>
+          </o:OLEObject>
+        </w:object>
+      </w:r>
+      <w:bookmarkStart w:id="1" w:name="_GoBack"/>
+      <w:bookmarkEnd w:id="1"/>
+    </w:p>
     <w:sectPr>
       <w:pgSz w:w="12240" w:h="15840"/>
       <w:pgMar w:top="1440" w:right="1440" w:bottom="1440" w:left="1440" w:header="720" w:footer="720" w:gutter="0"/>

</xml_diff>

<commit_message>
hw1 update: 1/10: 12:37
</commit_message>
<xml_diff>
--- a/week1/hw1.docx
+++ b/week1/hw1.docx
@@ -8150,13 +8150,21 @@
             <w10:borderbottom type="single" width="4"/>
             <w10:borderright type="single" width="4"/>
           </v:shape>
-          <o:OLEObject Type="Embed" ProgID="Word.Document.12" ShapeID="_x0000_i1025" DrawAspect="Content" ObjectID="_1671721291" r:id="rId5">
+          <o:OLEObject Type="Embed" ProgID="Word.Document.12" ShapeID="_x0000_i1025" DrawAspect="Content" ObjectID="_1671787290" r:id="rId5">
             <o:FieldCodes>\s</o:FieldCodes>
           </o:OLEObject>
         </w:object>
       </w:r>
+    </w:p>
+    <w:p>
+      <w:r>
+        <w:t>We have basis here for 4 dimensional space since we found 4 vectors that are orthono</w:t>
+      </w:r>
       <w:bookmarkStart w:id="1" w:name="_GoBack"/>
       <w:bookmarkEnd w:id="1"/>
+      <w:r>
+        <w:t>rmal.</w:t>
+      </w:r>
     </w:p>
     <w:sectPr>
       <w:pgSz w:w="12240" w:h="15840"/>

</xml_diff>